<commit_message>
fix bug with close app
</commit_message>
<xml_diff>
--- a/ответ.docx
+++ b/ответ.docx
@@ -10,29 +10,43 @@
           <w:szCs w:val="40"/>
         </w:rPr>
       </w:pPr>
-    </w:p>
-    <w:p>
-      <w:pPr>
-        <w:rPr>
-          <w:sz w:val="32"/>
-          <w:szCs w:val="32"/>
-        </w:rPr>
-      </w:pPr>
-      <w:r>
-        <w:rPr>
-          <w:sz w:val="32"/>
-          <w:szCs w:val="32"/>
-        </w:rPr>
-        <w:t>Б</w:t>
-      </w:r>
-      <w:bookmarkStart w:id="0" w:name="_GoBack"/>
-      <w:bookmarkEnd w:id="0"/>
-      <w:r>
-        <w:rPr>
-          <w:sz w:val="32"/>
-          <w:szCs w:val="32"/>
-        </w:rPr>
-        <w:t>ыло выполнено:</w:t>
+      <w:r>
+        <w:rPr>
+          <w:sz w:val="40"/>
+          <w:szCs w:val="40"/>
+        </w:rPr>
+        <w:t>Здравствуйте!</w:t>
+      </w:r>
+    </w:p>
+    <w:p>
+      <w:pPr>
+        <w:jc w:val="center"/>
+        <w:rPr>
+          <w:sz w:val="40"/>
+          <w:szCs w:val="40"/>
+        </w:rPr>
+      </w:pPr>
+    </w:p>
+    <w:p>
+      <w:pPr>
+        <w:rPr>
+          <w:sz w:val="32"/>
+          <w:szCs w:val="32"/>
+        </w:rPr>
+      </w:pPr>
+      <w:r>
+        <w:rPr>
+          <w:sz w:val="32"/>
+          <w:szCs w:val="32"/>
+        </w:rPr>
+        <w:t>В ходе</w:t>
+      </w:r>
+      <w:r>
+        <w:rPr>
+          <w:sz w:val="32"/>
+          <w:szCs w:val="32"/>
+        </w:rPr>
+        <w:t xml:space="preserve"> выполнения тестового задания было выполнено:</w:t>
       </w:r>
     </w:p>
     <w:p>
@@ -107,7 +121,7 @@
           <w:sz w:val="32"/>
           <w:szCs w:val="32"/>
         </w:rPr>
-        <w:t xml:space="preserve">Плагин-помошник, запускает остальные плагины и позволяет их выводить на экран. (Взаимодействует с другими плагинами, то есть, если Вы напишите свой, то тоже сможете его подключить) </w:t>
+        <w:t>Плагин-обработчик плагинов</w:t>
       </w:r>
     </w:p>
     <w:p>
@@ -155,7 +169,23 @@
           <w:sz w:val="32"/>
           <w:szCs w:val="32"/>
         </w:rPr>
-        <w:t xml:space="preserve">Сайт мониторится по параметрам, заданным в </w:t>
+        <w:t xml:space="preserve">Сайт </w:t>
+      </w:r>
+      <w:proofErr w:type="spellStart"/>
+      <w:r>
+        <w:rPr>
+          <w:sz w:val="32"/>
+          <w:szCs w:val="32"/>
+        </w:rPr>
+        <w:t>мониторится</w:t>
+      </w:r>
+      <w:proofErr w:type="spellEnd"/>
+      <w:r>
+        <w:rPr>
+          <w:sz w:val="32"/>
+          <w:szCs w:val="32"/>
+        </w:rPr>
+        <w:t xml:space="preserve"> по параметрам, заданным в </w:t>
       </w:r>
       <w:r>
         <w:rPr>
@@ -195,6 +225,8 @@
         </w:rPr>
         <w:t xml:space="preserve">Нужно указать: </w:t>
       </w:r>
+      <w:proofErr w:type="spellStart"/>
+      <w:proofErr w:type="gramStart"/>
       <w:r>
         <w:rPr>
           <w:sz w:val="32"/>
@@ -203,12 +235,21 @@
         </w:rPr>
         <w:t>url</w:t>
       </w:r>
-      <w:r>
-        <w:rPr>
-          <w:sz w:val="32"/>
-          <w:szCs w:val="32"/>
-        </w:rPr>
-        <w:t>(адрес сайта)</w:t>
+      <w:proofErr w:type="spellEnd"/>
+      <w:r>
+        <w:rPr>
+          <w:sz w:val="32"/>
+          <w:szCs w:val="32"/>
+        </w:rPr>
+        <w:t>(</w:t>
+      </w:r>
+      <w:proofErr w:type="gramEnd"/>
+      <w:r>
+        <w:rPr>
+          <w:sz w:val="32"/>
+          <w:szCs w:val="32"/>
+        </w:rPr>
+        <w:t>адрес сайта)</w:t>
       </w:r>
       <w:r>
         <w:rPr>
@@ -336,6 +377,8 @@
           <w:lang w:val="en-US"/>
         </w:rPr>
       </w:pPr>
+      <w:proofErr w:type="spellStart"/>
+      <w:proofErr w:type="gramStart"/>
       <w:r>
         <w:rPr>
           <w:sz w:val="32"/>
@@ -344,6 +387,8 @@
         </w:rPr>
         <w:t>name:mail</w:t>
       </w:r>
+      <w:proofErr w:type="spellEnd"/>
+      <w:proofErr w:type="gramEnd"/>
       <w:r>
         <w:rPr>
           <w:sz w:val="32"/>
@@ -361,6 +406,8 @@
           <w:lang w:val="en-US"/>
         </w:rPr>
       </w:pPr>
+      <w:proofErr w:type="spellStart"/>
+      <w:proofErr w:type="gramStart"/>
       <w:r>
         <w:rPr>
           <w:sz w:val="32"/>
@@ -368,8 +415,19 @@
           <w:lang w:val="en-US"/>
         </w:rPr>
         <w:lastRenderedPageBreak/>
-        <w:t>class:span[class=</w:t>
-      </w:r>
+        <w:t>class:span</w:t>
+      </w:r>
+      <w:proofErr w:type="spellEnd"/>
+      <w:proofErr w:type="gramEnd"/>
+      <w:r>
+        <w:rPr>
+          <w:sz w:val="32"/>
+          <w:szCs w:val="32"/>
+          <w:lang w:val="en-US"/>
+        </w:rPr>
+        <w:t>[class=</w:t>
+      </w:r>
+      <w:proofErr w:type="spellStart"/>
       <w:r>
         <w:rPr>
           <w:rFonts w:ascii="Consolas" w:hAnsi="Consolas"/>
@@ -381,6 +439,7 @@
         </w:rPr>
         <w:t>quotations__item__rate</w:t>
       </w:r>
+      <w:proofErr w:type="spellEnd"/>
       <w:r>
         <w:rPr>
           <w:sz w:val="32"/>
@@ -566,6 +625,7 @@
         </w:rPr>
         <w:t xml:space="preserve"> ../</w:t>
       </w:r>
+      <w:proofErr w:type="spellStart"/>
       <w:r>
         <w:rPr>
           <w:sz w:val="32"/>
@@ -590,6 +650,7 @@
         </w:rPr>
         <w:t>html</w:t>
       </w:r>
+      <w:proofErr w:type="spellEnd"/>
       <w:r>
         <w:rPr>
           <w:sz w:val="32"/>
@@ -749,6 +810,7 @@
         </w:rPr>
         <w:t>=</w:t>
       </w:r>
+      <w:proofErr w:type="spellStart"/>
       <w:r>
         <w:rPr>
           <w:sz w:val="32"/>
@@ -757,6 +819,7 @@
         </w:rPr>
         <w:t>idOfA</w:t>
       </w:r>
+      <w:proofErr w:type="spellEnd"/>
       <w:r>
         <w:rPr>
           <w:sz w:val="32"/>
@@ -827,7 +890,23 @@
           <w:sz w:val="32"/>
           <w:szCs w:val="32"/>
         </w:rPr>
-        <w:t xml:space="preserve">Файл мониторится весь, </w:t>
+        <w:t xml:space="preserve">Файл </w:t>
+      </w:r>
+      <w:proofErr w:type="spellStart"/>
+      <w:r>
+        <w:rPr>
+          <w:sz w:val="32"/>
+          <w:szCs w:val="32"/>
+        </w:rPr>
+        <w:t>мониторится</w:t>
+      </w:r>
+      <w:proofErr w:type="spellEnd"/>
+      <w:r>
+        <w:rPr>
+          <w:sz w:val="32"/>
+          <w:szCs w:val="32"/>
+        </w:rPr>
+        <w:t xml:space="preserve"> весь, </w:t>
       </w:r>
       <w:r>
         <w:rPr>
@@ -836,6 +915,7 @@
         </w:rPr>
         <w:t xml:space="preserve">необходимо задать параметры в </w:t>
       </w:r>
+      <w:proofErr w:type="gramStart"/>
       <w:r>
         <w:rPr>
           <w:sz w:val="32"/>
@@ -859,6 +939,7 @@
         </w:rPr>
         <w:t>properties</w:t>
       </w:r>
+      <w:proofErr w:type="gramEnd"/>
       <w:r>
         <w:rPr>
           <w:sz w:val="32"/>
@@ -880,13 +961,23 @@
           <w:lang w:val="en-US"/>
         </w:rPr>
       </w:pPr>
-      <w:r>
-        <w:rPr>
-          <w:sz w:val="32"/>
-          <w:szCs w:val="32"/>
-          <w:lang w:val="en-US"/>
-        </w:rPr>
-        <w:t xml:space="preserve">fname – </w:t>
+      <w:proofErr w:type="spellStart"/>
+      <w:r>
+        <w:rPr>
+          <w:sz w:val="32"/>
+          <w:szCs w:val="32"/>
+          <w:lang w:val="en-US"/>
+        </w:rPr>
+        <w:t>fname</w:t>
+      </w:r>
+      <w:proofErr w:type="spellEnd"/>
+      <w:r>
+        <w:rPr>
+          <w:sz w:val="32"/>
+          <w:szCs w:val="32"/>
+          <w:lang w:val="en-US"/>
+        </w:rPr>
+        <w:t xml:space="preserve"> – </w:t>
       </w:r>
       <w:r>
         <w:rPr>
@@ -929,7 +1020,23 @@
           <w:sz w:val="32"/>
           <w:szCs w:val="32"/>
         </w:rPr>
-        <w:t>имя заголовка для файла(как будет отображаться)</w:t>
+        <w:t xml:space="preserve">имя заголовка для </w:t>
+      </w:r>
+      <w:proofErr w:type="gramStart"/>
+      <w:r>
+        <w:rPr>
+          <w:sz w:val="32"/>
+          <w:szCs w:val="32"/>
+        </w:rPr>
+        <w:t>файла(</w:t>
+      </w:r>
+      <w:proofErr w:type="gramEnd"/>
+      <w:r>
+        <w:rPr>
+          <w:sz w:val="32"/>
+          <w:szCs w:val="32"/>
+        </w:rPr>
+        <w:t>как будет отображаться)</w:t>
       </w:r>
     </w:p>
     <w:p>
@@ -994,13 +1101,23 @@
           <w:lang w:val="en-US"/>
         </w:rPr>
       </w:pPr>
-      <w:r>
-        <w:rPr>
-          <w:sz w:val="32"/>
-          <w:szCs w:val="32"/>
-          <w:lang w:val="en-US"/>
-        </w:rPr>
-        <w:t>fname: test.txt</w:t>
+      <w:proofErr w:type="spellStart"/>
+      <w:r>
+        <w:rPr>
+          <w:sz w:val="32"/>
+          <w:szCs w:val="32"/>
+          <w:lang w:val="en-US"/>
+        </w:rPr>
+        <w:t>fname</w:t>
+      </w:r>
+      <w:proofErr w:type="spellEnd"/>
+      <w:r>
+        <w:rPr>
+          <w:sz w:val="32"/>
+          <w:szCs w:val="32"/>
+          <w:lang w:val="en-US"/>
+        </w:rPr>
+        <w:t>: test.txt</w:t>
       </w:r>
     </w:p>
     <w:p>
@@ -1029,12 +1146,21 @@
           <w:szCs w:val="32"/>
         </w:rPr>
       </w:pPr>
-      <w:r>
-        <w:rPr>
-          <w:sz w:val="32"/>
-          <w:szCs w:val="32"/>
-        </w:rPr>
-        <w:t>period: 5000</w:t>
+      <w:proofErr w:type="spellStart"/>
+      <w:r>
+        <w:rPr>
+          <w:sz w:val="32"/>
+          <w:szCs w:val="32"/>
+        </w:rPr>
+        <w:t>period</w:t>
+      </w:r>
+      <w:proofErr w:type="spellEnd"/>
+      <w:r>
+        <w:rPr>
+          <w:sz w:val="32"/>
+          <w:szCs w:val="32"/>
+        </w:rPr>
+        <w:t>: 5000</w:t>
       </w:r>
     </w:p>
     <w:p>
@@ -1160,6 +1286,7 @@
         </w:rPr>
         <w:t xml:space="preserve">файлом, задать в </w:t>
       </w:r>
+      <w:proofErr w:type="gramStart"/>
       <w:r>
         <w:rPr>
           <w:sz w:val="32"/>
@@ -1183,6 +1310,7 @@
         </w:rPr>
         <w:t>properties</w:t>
       </w:r>
+      <w:proofErr w:type="gramEnd"/>
       <w:r>
         <w:rPr>
           <w:sz w:val="32"/>
@@ -1210,8 +1338,17 @@
           <w:sz w:val="32"/>
           <w:szCs w:val="32"/>
         </w:rPr>
-        <w:t>Вывод изменений производится в :</w:t>
-      </w:r>
+        <w:t xml:space="preserve">Вывод изменений производится </w:t>
+      </w:r>
+      <w:proofErr w:type="gramStart"/>
+      <w:r>
+        <w:rPr>
+          <w:sz w:val="32"/>
+          <w:szCs w:val="32"/>
+        </w:rPr>
+        <w:t>в :</w:t>
+      </w:r>
+      <w:proofErr w:type="gramEnd"/>
     </w:p>
     <w:p>
       <w:pPr>
@@ -1272,6 +1409,7 @@
         </w:rPr>
         <w:t>/</w:t>
       </w:r>
+      <w:proofErr w:type="spellStart"/>
       <w:r>
         <w:rPr>
           <w:sz w:val="32"/>
@@ -1280,6 +1418,7 @@
         </w:rPr>
         <w:t>fileListener</w:t>
       </w:r>
+      <w:proofErr w:type="spellEnd"/>
       <w:r>
         <w:rPr>
           <w:sz w:val="32"/>
@@ -1360,8 +1499,49 @@
           <w:sz w:val="32"/>
           <w:szCs w:val="32"/>
         </w:rPr>
-        <w:t>в ../public_html/out/имяВашего</w:t>
-      </w:r>
+        <w:t>в ../</w:t>
+      </w:r>
+      <w:proofErr w:type="spellStart"/>
+      <w:r>
+        <w:rPr>
+          <w:sz w:val="32"/>
+          <w:szCs w:val="32"/>
+        </w:rPr>
+        <w:t>public_html</w:t>
+      </w:r>
+      <w:proofErr w:type="spellEnd"/>
+      <w:r>
+        <w:rPr>
+          <w:sz w:val="32"/>
+          <w:szCs w:val="32"/>
+        </w:rPr>
+        <w:t>/</w:t>
+      </w:r>
+      <w:proofErr w:type="spellStart"/>
+      <w:r>
+        <w:rPr>
+          <w:sz w:val="32"/>
+          <w:szCs w:val="32"/>
+        </w:rPr>
+        <w:t>out</w:t>
+      </w:r>
+      <w:proofErr w:type="spellEnd"/>
+      <w:r>
+        <w:rPr>
+          <w:sz w:val="32"/>
+          <w:szCs w:val="32"/>
+        </w:rPr>
+        <w:t>/</w:t>
+      </w:r>
+      <w:proofErr w:type="spellStart"/>
+      <w:r>
+        <w:rPr>
+          <w:sz w:val="32"/>
+          <w:szCs w:val="32"/>
+        </w:rPr>
+        <w:t>имяВашего</w:t>
+      </w:r>
+      <w:proofErr w:type="spellEnd"/>
       <w:r>
         <w:rPr>
           <w:sz w:val="32"/>
@@ -1937,12 +2117,28 @@
         </w:rPr>
       </w:pPr>
       <w:hyperlink r:id="rId10" w:history="1">
+        <w:proofErr w:type="spellStart"/>
         <w:r>
           <w:rPr>
             <w:rStyle w:val="a4"/>
           </w:rPr>
-          <w:t>active monitors</w:t>
+          <w:t>active</w:t>
         </w:r>
+        <w:proofErr w:type="spellEnd"/>
+        <w:r>
+          <w:rPr>
+            <w:rStyle w:val="a4"/>
+          </w:rPr>
+          <w:t xml:space="preserve"> </w:t>
+        </w:r>
+        <w:proofErr w:type="spellStart"/>
+        <w:r>
+          <w:rPr>
+            <w:rStyle w:val="a4"/>
+          </w:rPr>
+          <w:t>monitors</w:t>
+        </w:r>
+        <w:proofErr w:type="spellEnd"/>
       </w:hyperlink>
     </w:p>
     <w:p>
@@ -2221,12 +2417,13 @@
           <w:szCs w:val="32"/>
         </w:rPr>
       </w:pPr>
-      <w:r>
-        <w:rPr>
-          <w:sz w:val="32"/>
-          <w:szCs w:val="32"/>
-        </w:rPr>
-        <w:t>Недочеты:</w:t>
+      <w:bookmarkStart w:id="0" w:name="_GoBack"/>
+      <w:r>
+        <w:rPr>
+          <w:sz w:val="32"/>
+          <w:szCs w:val="32"/>
+        </w:rPr>
+        <w:t>Обновлено:</w:t>
       </w:r>
     </w:p>
     <w:p>
@@ -2242,7 +2439,49 @@
           <w:sz w:val="32"/>
           <w:szCs w:val="32"/>
         </w:rPr>
-        <w:t xml:space="preserve">При запуске главного плагина, он открывает остальные, но при закрытии не закрывает. Закрывает только если  </w:t>
+        <w:t xml:space="preserve">При выходе из программы нажмите </w:t>
+      </w:r>
+      <w:r>
+        <w:rPr>
+          <w:noProof/>
+          <w:sz w:val="32"/>
+          <w:szCs w:val="32"/>
+        </w:rPr>
+        <w:drawing>
+          <wp:inline distT="0" distB="0" distL="0" distR="0" wp14:anchorId="2C179296" wp14:editId="4A12E235">
+            <wp:extent cx="3971925" cy="3192780"/>
+            <wp:effectExtent l="0" t="0" r="9525" b="7620"/>
+            <wp:docPr id="2" name="Рисунок 2"/>
+            <wp:cNvGraphicFramePr>
+              <a:graphicFrameLocks xmlns:a="http://schemas.openxmlformats.org/drawingml/2006/main" noChangeAspect="1"/>
+            </wp:cNvGraphicFramePr>
+            <a:graphic xmlns:a="http://schemas.openxmlformats.org/drawingml/2006/main">
+              <a:graphicData uri="http://schemas.openxmlformats.org/drawingml/2006/picture">
+                <pic:pic xmlns:pic="http://schemas.openxmlformats.org/drawingml/2006/picture">
+                  <pic:nvPicPr>
+                    <pic:cNvPr id="1" name=""/>
+                    <pic:cNvPicPr/>
+                  </pic:nvPicPr>
+                  <pic:blipFill>
+                    <a:blip r:embed="rId13"/>
+                    <a:stretch>
+                      <a:fillRect/>
+                    </a:stretch>
+                  </pic:blipFill>
+                  <pic:spPr>
+                    <a:xfrm>
+                      <a:off x="0" y="0"/>
+                      <a:ext cx="3971925" cy="3192780"/>
+                    </a:xfrm>
+                    <a:prstGeom prst="rect">
+                      <a:avLst/>
+                    </a:prstGeom>
+                  </pic:spPr>
+                </pic:pic>
+              </a:graphicData>
+            </a:graphic>
+          </wp:inline>
+        </w:drawing>
       </w:r>
     </w:p>
     <w:p>
@@ -2253,9 +2492,74 @@
           <w:szCs w:val="32"/>
         </w:rPr>
       </w:pPr>
-    </w:p>
-    <w:p>
-      <w:pPr>
+      <w:r>
+        <w:rPr>
+          <w:sz w:val="32"/>
+          <w:szCs w:val="32"/>
+        </w:rPr>
+        <w:t>Рис.6 Выход из программы</w:t>
+      </w:r>
+    </w:p>
+    <w:p>
+      <w:pPr>
+        <w:ind w:left="360"/>
+        <w:rPr>
+          <w:sz w:val="32"/>
+          <w:szCs w:val="32"/>
+        </w:rPr>
+      </w:pPr>
+      <w:r>
+        <w:rPr>
+          <w:sz w:val="32"/>
+          <w:szCs w:val="32"/>
+        </w:rPr>
+        <w:lastRenderedPageBreak/>
+        <w:t>«</w:t>
+      </w:r>
+      <w:r>
+        <w:rPr>
+          <w:sz w:val="32"/>
+          <w:szCs w:val="32"/>
+          <w:lang w:val="en-US"/>
+        </w:rPr>
+        <w:t>Close</w:t>
+      </w:r>
+      <w:r>
+        <w:rPr>
+          <w:sz w:val="32"/>
+          <w:szCs w:val="32"/>
+        </w:rPr>
+        <w:t xml:space="preserve"> </w:t>
+      </w:r>
+      <w:r>
+        <w:rPr>
+          <w:sz w:val="32"/>
+          <w:szCs w:val="32"/>
+          <w:lang w:val="en-US"/>
+        </w:rPr>
+        <w:t>program</w:t>
+      </w:r>
+      <w:proofErr w:type="gramStart"/>
+      <w:r>
+        <w:rPr>
+          <w:sz w:val="32"/>
+          <w:szCs w:val="32"/>
+        </w:rPr>
+        <w:t xml:space="preserve">», </w:t>
+      </w:r>
+      <w:proofErr w:type="gramEnd"/>
+      <w:r>
+        <w:rPr>
+          <w:sz w:val="32"/>
+          <w:szCs w:val="32"/>
+        </w:rPr>
+        <w:t>и программа завершится корректно.</w:t>
+      </w:r>
+    </w:p>
+    <w:bookmarkEnd w:id="0"/>
+    <w:p>
+      <w:pPr>
+        <w:ind w:left="360"/>
         <w:rPr>
           <w:sz w:val="32"/>
           <w:szCs w:val="32"/>
@@ -3592,7 +3896,7 @@
 </file>
 
 <file path=customXml/itemProps1.xml><?xml version="1.0" encoding="utf-8"?>
-<ds:datastoreItem xmlns:ds="http://schemas.openxmlformats.org/officeDocument/2006/customXml" ds:itemID="{B67DF18B-CB86-4BDC-ADEA-8747821FC007}">
+<ds:datastoreItem xmlns:ds="http://schemas.openxmlformats.org/officeDocument/2006/customXml" ds:itemID="{78533800-57CA-44A5-8D2A-C0FCE6D8B880}">
   <ds:schemaRefs>
     <ds:schemaRef ds:uri="http://schemas.openxmlformats.org/officeDocument/2006/bibliography"/>
   </ds:schemaRefs>

</xml_diff>

<commit_message>
file can be monitored by path
</commit_message>
<xml_diff>
--- a/ответ.docx
+++ b/ответ.docx
@@ -169,23 +169,7 @@
           <w:sz w:val="32"/>
           <w:szCs w:val="32"/>
         </w:rPr>
-        <w:t xml:space="preserve">Сайт </w:t>
-      </w:r>
-      <w:proofErr w:type="spellStart"/>
-      <w:r>
-        <w:rPr>
-          <w:sz w:val="32"/>
-          <w:szCs w:val="32"/>
-        </w:rPr>
-        <w:t>мониторится</w:t>
-      </w:r>
-      <w:proofErr w:type="spellEnd"/>
-      <w:r>
-        <w:rPr>
-          <w:sz w:val="32"/>
-          <w:szCs w:val="32"/>
-        </w:rPr>
-        <w:t xml:space="preserve"> по параметрам, заданным в </w:t>
+        <w:t xml:space="preserve">Сайт мониторится по параметрам, заданным в </w:t>
       </w:r>
       <w:r>
         <w:rPr>
@@ -225,8 +209,6 @@
         </w:rPr>
         <w:t xml:space="preserve">Нужно указать: </w:t>
       </w:r>
-      <w:proofErr w:type="spellStart"/>
-      <w:proofErr w:type="gramStart"/>
       <w:r>
         <w:rPr>
           <w:sz w:val="32"/>
@@ -235,21 +217,12 @@
         </w:rPr>
         <w:t>url</w:t>
       </w:r>
-      <w:proofErr w:type="spellEnd"/>
-      <w:r>
-        <w:rPr>
-          <w:sz w:val="32"/>
-          <w:szCs w:val="32"/>
-        </w:rPr>
-        <w:t>(</w:t>
-      </w:r>
-      <w:proofErr w:type="gramEnd"/>
-      <w:r>
-        <w:rPr>
-          <w:sz w:val="32"/>
-          <w:szCs w:val="32"/>
-        </w:rPr>
-        <w:t>адрес сайта)</w:t>
+      <w:r>
+        <w:rPr>
+          <w:sz w:val="32"/>
+          <w:szCs w:val="32"/>
+        </w:rPr>
+        <w:t>(адрес сайта)</w:t>
       </w:r>
       <w:r>
         <w:rPr>
@@ -377,8 +350,6 @@
           <w:lang w:val="en-US"/>
         </w:rPr>
       </w:pPr>
-      <w:proofErr w:type="spellStart"/>
-      <w:proofErr w:type="gramStart"/>
       <w:r>
         <w:rPr>
           <w:sz w:val="32"/>
@@ -387,8 +358,6 @@
         </w:rPr>
         <w:t>name:mail</w:t>
       </w:r>
-      <w:proofErr w:type="spellEnd"/>
-      <w:proofErr w:type="gramEnd"/>
       <w:r>
         <w:rPr>
           <w:sz w:val="32"/>
@@ -406,8 +375,6 @@
           <w:lang w:val="en-US"/>
         </w:rPr>
       </w:pPr>
-      <w:proofErr w:type="spellStart"/>
-      <w:proofErr w:type="gramStart"/>
       <w:r>
         <w:rPr>
           <w:sz w:val="32"/>
@@ -415,19 +382,8 @@
           <w:lang w:val="en-US"/>
         </w:rPr>
         <w:lastRenderedPageBreak/>
-        <w:t>class:span</w:t>
-      </w:r>
-      <w:proofErr w:type="spellEnd"/>
-      <w:proofErr w:type="gramEnd"/>
-      <w:r>
-        <w:rPr>
-          <w:sz w:val="32"/>
-          <w:szCs w:val="32"/>
-          <w:lang w:val="en-US"/>
-        </w:rPr>
-        <w:t>[class=</w:t>
-      </w:r>
-      <w:proofErr w:type="spellStart"/>
+        <w:t>class:span[class=</w:t>
+      </w:r>
       <w:r>
         <w:rPr>
           <w:rFonts w:ascii="Consolas" w:hAnsi="Consolas"/>
@@ -439,7 +395,6 @@
         </w:rPr>
         <w:t>quotations__item__rate</w:t>
       </w:r>
-      <w:proofErr w:type="spellEnd"/>
       <w:r>
         <w:rPr>
           <w:sz w:val="32"/>
@@ -625,7 +580,6 @@
         </w:rPr>
         <w:t xml:space="preserve"> ../</w:t>
       </w:r>
-      <w:proofErr w:type="spellStart"/>
       <w:r>
         <w:rPr>
           <w:sz w:val="32"/>
@@ -650,7 +604,6 @@
         </w:rPr>
         <w:t>html</w:t>
       </w:r>
-      <w:proofErr w:type="spellEnd"/>
       <w:r>
         <w:rPr>
           <w:sz w:val="32"/>
@@ -810,7 +763,6 @@
         </w:rPr>
         <w:t>=</w:t>
       </w:r>
-      <w:proofErr w:type="spellStart"/>
       <w:r>
         <w:rPr>
           <w:sz w:val="32"/>
@@ -819,7 +771,6 @@
         </w:rPr>
         <w:t>idOfA</w:t>
       </w:r>
-      <w:proofErr w:type="spellEnd"/>
       <w:r>
         <w:rPr>
           <w:sz w:val="32"/>
@@ -890,23 +841,7 @@
           <w:sz w:val="32"/>
           <w:szCs w:val="32"/>
         </w:rPr>
-        <w:t xml:space="preserve">Файл </w:t>
-      </w:r>
-      <w:proofErr w:type="spellStart"/>
-      <w:r>
-        <w:rPr>
-          <w:sz w:val="32"/>
-          <w:szCs w:val="32"/>
-        </w:rPr>
-        <w:t>мониторится</w:t>
-      </w:r>
-      <w:proofErr w:type="spellEnd"/>
-      <w:r>
-        <w:rPr>
-          <w:sz w:val="32"/>
-          <w:szCs w:val="32"/>
-        </w:rPr>
-        <w:t xml:space="preserve"> весь, </w:t>
+        <w:t xml:space="preserve">Файл мониторится весь, </w:t>
       </w:r>
       <w:r>
         <w:rPr>
@@ -915,7 +850,6 @@
         </w:rPr>
         <w:t xml:space="preserve">необходимо задать параметры в </w:t>
       </w:r>
-      <w:proofErr w:type="gramStart"/>
       <w:r>
         <w:rPr>
           <w:sz w:val="32"/>
@@ -939,7 +873,6 @@
         </w:rPr>
         <w:t>properties</w:t>
       </w:r>
-      <w:proofErr w:type="gramEnd"/>
       <w:r>
         <w:rPr>
           <w:sz w:val="32"/>
@@ -961,30 +894,59 @@
           <w:lang w:val="en-US"/>
         </w:rPr>
       </w:pPr>
-      <w:proofErr w:type="spellStart"/>
-      <w:r>
-        <w:rPr>
-          <w:sz w:val="32"/>
-          <w:szCs w:val="32"/>
-          <w:lang w:val="en-US"/>
-        </w:rPr>
-        <w:t>fname</w:t>
-      </w:r>
-      <w:proofErr w:type="spellEnd"/>
-      <w:r>
-        <w:rPr>
-          <w:sz w:val="32"/>
-          <w:szCs w:val="32"/>
-          <w:lang w:val="en-US"/>
-        </w:rPr>
-        <w:t xml:space="preserve"> – </w:t>
-      </w:r>
-      <w:r>
-        <w:rPr>
-          <w:sz w:val="32"/>
-          <w:szCs w:val="32"/>
-        </w:rPr>
-        <w:t>имя файла</w:t>
+      <w:r>
+        <w:rPr>
+          <w:sz w:val="32"/>
+          <w:szCs w:val="32"/>
+          <w:lang w:val="en-US"/>
+        </w:rPr>
+        <w:t xml:space="preserve">fname – </w:t>
+      </w:r>
+      <w:r>
+        <w:rPr>
+          <w:sz w:val="32"/>
+          <w:szCs w:val="32"/>
+        </w:rPr>
+        <w:t>путь</w:t>
+      </w:r>
+      <w:r>
+        <w:rPr>
+          <w:sz w:val="32"/>
+          <w:szCs w:val="32"/>
+          <w:lang w:val="en-US"/>
+        </w:rPr>
+        <w:t xml:space="preserve"> </w:t>
+      </w:r>
+      <w:r>
+        <w:rPr>
+          <w:sz w:val="32"/>
+          <w:szCs w:val="32"/>
+        </w:rPr>
+        <w:t>файла</w:t>
+      </w:r>
+      <w:r>
+        <w:rPr>
+          <w:sz w:val="32"/>
+          <w:szCs w:val="32"/>
+          <w:lang w:val="en-US"/>
+        </w:rPr>
+        <w:t xml:space="preserve"> (</w:t>
+      </w:r>
+      <w:r>
+        <w:rPr>
+          <w:sz w:val="32"/>
+          <w:szCs w:val="32"/>
+          <w:lang w:val="en-US"/>
+        </w:rPr>
+        <w:t>c:/test/</w:t>
+      </w:r>
+      <w:r>
+        <w:rPr>
+          <w:sz w:val="32"/>
+          <w:szCs w:val="32"/>
+          <w:lang w:val="en-US"/>
+        </w:rPr>
+        <w:t>test.txt)</w:t>
       </w:r>
     </w:p>
     <w:p>
@@ -1006,57 +968,6 @@
           <w:lang w:val="en-US"/>
         </w:rPr>
         <w:lastRenderedPageBreak/>
-        <w:t>name</w:t>
-      </w:r>
-      <w:r>
-        <w:rPr>
-          <w:sz w:val="32"/>
-          <w:szCs w:val="32"/>
-        </w:rPr>
-        <w:t xml:space="preserve"> – </w:t>
-      </w:r>
-      <w:r>
-        <w:rPr>
-          <w:sz w:val="32"/>
-          <w:szCs w:val="32"/>
-        </w:rPr>
-        <w:t xml:space="preserve">имя заголовка для </w:t>
-      </w:r>
-      <w:proofErr w:type="gramStart"/>
-      <w:r>
-        <w:rPr>
-          <w:sz w:val="32"/>
-          <w:szCs w:val="32"/>
-        </w:rPr>
-        <w:t>файла(</w:t>
-      </w:r>
-      <w:proofErr w:type="gramEnd"/>
-      <w:r>
-        <w:rPr>
-          <w:sz w:val="32"/>
-          <w:szCs w:val="32"/>
-        </w:rPr>
-        <w:t>как будет отображаться)</w:t>
-      </w:r>
-    </w:p>
-    <w:p>
-      <w:pPr>
-        <w:pStyle w:val="a3"/>
-        <w:numPr>
-          <w:ilvl w:val="0"/>
-          <w:numId w:val="4"/>
-        </w:numPr>
-        <w:rPr>
-          <w:sz w:val="32"/>
-          <w:szCs w:val="32"/>
-        </w:rPr>
-      </w:pPr>
-      <w:r>
-        <w:rPr>
-          <w:sz w:val="32"/>
-          <w:szCs w:val="32"/>
-          <w:lang w:val="en-US"/>
-        </w:rPr>
         <w:t xml:space="preserve">period – </w:t>
       </w:r>
       <w:r>
@@ -1101,23 +1012,21 @@
           <w:lang w:val="en-US"/>
         </w:rPr>
       </w:pPr>
-      <w:proofErr w:type="spellStart"/>
-      <w:r>
-        <w:rPr>
-          <w:sz w:val="32"/>
-          <w:szCs w:val="32"/>
-          <w:lang w:val="en-US"/>
-        </w:rPr>
-        <w:t>fname</w:t>
-      </w:r>
-      <w:proofErr w:type="spellEnd"/>
-      <w:r>
-        <w:rPr>
-          <w:sz w:val="32"/>
-          <w:szCs w:val="32"/>
-          <w:lang w:val="en-US"/>
-        </w:rPr>
-        <w:t>: test.txt</w:t>
+      <w:r>
+        <w:rPr>
+          <w:sz w:val="32"/>
+          <w:szCs w:val="32"/>
+          <w:lang w:val="en-US"/>
+        </w:rPr>
+        <w:t>fname: test.txt</w:t>
+      </w:r>
+      <w:r>
+        <w:rPr>
+          <w:sz w:val="32"/>
+          <w:szCs w:val="32"/>
+          <w:lang w:val="en-US"/>
+        </w:rPr>
+        <w:t xml:space="preserve"> </w:t>
       </w:r>
     </w:p>
     <w:p>
@@ -1126,16 +1035,14 @@
         <w:rPr>
           <w:sz w:val="32"/>
           <w:szCs w:val="32"/>
-          <w:lang w:val="en-US"/>
-        </w:rPr>
-      </w:pPr>
-      <w:r>
-        <w:rPr>
-          <w:sz w:val="32"/>
-          <w:szCs w:val="32"/>
-          <w:lang w:val="en-US"/>
-        </w:rPr>
-        <w:t>name: test</w:t>
+        </w:rPr>
+      </w:pPr>
+      <w:r>
+        <w:rPr>
+          <w:sz w:val="32"/>
+          <w:szCs w:val="32"/>
+        </w:rPr>
+        <w:t>period: 5000</w:t>
       </w:r>
     </w:p>
     <w:p>
@@ -1146,21 +1053,84 @@
           <w:szCs w:val="32"/>
         </w:rPr>
       </w:pPr>
-      <w:proofErr w:type="spellStart"/>
-      <w:r>
-        <w:rPr>
-          <w:sz w:val="32"/>
-          <w:szCs w:val="32"/>
-        </w:rPr>
-        <w:t>period</w:t>
-      </w:r>
-      <w:proofErr w:type="spellEnd"/>
-      <w:r>
-        <w:rPr>
-          <w:sz w:val="32"/>
-          <w:szCs w:val="32"/>
-        </w:rPr>
-        <w:t>: 5000</w:t>
+    </w:p>
+    <w:p>
+      <w:pPr>
+        <w:ind w:left="360"/>
+        <w:rPr>
+          <w:sz w:val="32"/>
+          <w:szCs w:val="32"/>
+          <w:lang w:val="en-US"/>
+        </w:rPr>
+      </w:pPr>
+      <w:r>
+        <w:rPr>
+          <w:sz w:val="32"/>
+          <w:szCs w:val="32"/>
+        </w:rPr>
+        <w:t>пример</w:t>
+      </w:r>
+      <w:r>
+        <w:rPr>
+          <w:sz w:val="32"/>
+          <w:szCs w:val="32"/>
+          <w:lang w:val="en-US"/>
+        </w:rPr>
+        <w:t xml:space="preserve"> 2</w:t>
+      </w:r>
+    </w:p>
+    <w:p>
+      <w:pPr>
+        <w:ind w:left="360"/>
+        <w:rPr>
+          <w:sz w:val="32"/>
+          <w:szCs w:val="32"/>
+          <w:lang w:val="en-US"/>
+        </w:rPr>
+      </w:pPr>
+      <w:r>
+        <w:rPr>
+          <w:sz w:val="32"/>
+          <w:szCs w:val="32"/>
+          <w:lang w:val="en-US"/>
+        </w:rPr>
+        <w:t>fname: c:/</w:t>
+      </w:r>
+      <w:bookmarkStart w:id="0" w:name="_GoBack"/>
+      <w:bookmarkEnd w:id="0"/>
+      <w:r>
+        <w:rPr>
+          <w:sz w:val="32"/>
+          <w:szCs w:val="32"/>
+          <w:lang w:val="en-US"/>
+        </w:rPr>
+        <w:t>test/</w:t>
+      </w:r>
+      <w:r>
+        <w:rPr>
+          <w:sz w:val="32"/>
+          <w:szCs w:val="32"/>
+          <w:lang w:val="en-US"/>
+        </w:rPr>
+        <w:t>test.txt</w:t>
+      </w:r>
+    </w:p>
+    <w:p>
+      <w:pPr>
+        <w:ind w:left="360"/>
+        <w:rPr>
+          <w:sz w:val="32"/>
+          <w:szCs w:val="32"/>
+          <w:lang w:val="en-US"/>
+        </w:rPr>
+      </w:pPr>
+      <w:r>
+        <w:rPr>
+          <w:sz w:val="32"/>
+          <w:szCs w:val="32"/>
+          <w:lang w:val="en-US"/>
+        </w:rPr>
+        <w:t>period: 1000</w:t>
       </w:r>
     </w:p>
     <w:p>
@@ -1286,7 +1256,6 @@
         </w:rPr>
         <w:t xml:space="preserve">файлом, задать в </w:t>
       </w:r>
-      <w:proofErr w:type="gramStart"/>
       <w:r>
         <w:rPr>
           <w:sz w:val="32"/>
@@ -1310,7 +1279,6 @@
         </w:rPr>
         <w:t>properties</w:t>
       </w:r>
-      <w:proofErr w:type="gramEnd"/>
       <w:r>
         <w:rPr>
           <w:sz w:val="32"/>
@@ -1338,17 +1306,8 @@
           <w:sz w:val="32"/>
           <w:szCs w:val="32"/>
         </w:rPr>
-        <w:t xml:space="preserve">Вывод изменений производится </w:t>
-      </w:r>
-      <w:proofErr w:type="gramStart"/>
-      <w:r>
-        <w:rPr>
-          <w:sz w:val="32"/>
-          <w:szCs w:val="32"/>
-        </w:rPr>
-        <w:t>в :</w:t>
-      </w:r>
-      <w:proofErr w:type="gramEnd"/>
+        <w:t>Вывод изменений производится в :</w:t>
+      </w:r>
     </w:p>
     <w:p>
       <w:pPr>
@@ -1409,7 +1368,6 @@
         </w:rPr>
         <w:t>/</w:t>
       </w:r>
-      <w:proofErr w:type="spellStart"/>
       <w:r>
         <w:rPr>
           <w:sz w:val="32"/>
@@ -1418,7 +1376,6 @@
         </w:rPr>
         <w:t>fileListener</w:t>
       </w:r>
-      <w:proofErr w:type="spellEnd"/>
       <w:r>
         <w:rPr>
           <w:sz w:val="32"/>
@@ -1499,49 +1456,8 @@
           <w:sz w:val="32"/>
           <w:szCs w:val="32"/>
         </w:rPr>
-        <w:t>в ../</w:t>
-      </w:r>
-      <w:proofErr w:type="spellStart"/>
-      <w:r>
-        <w:rPr>
-          <w:sz w:val="32"/>
-          <w:szCs w:val="32"/>
-        </w:rPr>
-        <w:t>public_html</w:t>
-      </w:r>
-      <w:proofErr w:type="spellEnd"/>
-      <w:r>
-        <w:rPr>
-          <w:sz w:val="32"/>
-          <w:szCs w:val="32"/>
-        </w:rPr>
-        <w:t>/</w:t>
-      </w:r>
-      <w:proofErr w:type="spellStart"/>
-      <w:r>
-        <w:rPr>
-          <w:sz w:val="32"/>
-          <w:szCs w:val="32"/>
-        </w:rPr>
-        <w:t>out</w:t>
-      </w:r>
-      <w:proofErr w:type="spellEnd"/>
-      <w:r>
-        <w:rPr>
-          <w:sz w:val="32"/>
-          <w:szCs w:val="32"/>
-        </w:rPr>
-        <w:t>/</w:t>
-      </w:r>
-      <w:proofErr w:type="spellStart"/>
-      <w:r>
-        <w:rPr>
-          <w:sz w:val="32"/>
-          <w:szCs w:val="32"/>
-        </w:rPr>
-        <w:t>имяВашего</w:t>
-      </w:r>
-      <w:proofErr w:type="spellEnd"/>
+        <w:t>в ../public_html/out/имяВашего</w:t>
+      </w:r>
       <w:r>
         <w:rPr>
           <w:sz w:val="32"/>
@@ -2117,28 +2033,12 @@
         </w:rPr>
       </w:pPr>
       <w:hyperlink r:id="rId10" w:history="1">
-        <w:proofErr w:type="spellStart"/>
         <w:r>
           <w:rPr>
             <w:rStyle w:val="a4"/>
           </w:rPr>
-          <w:t>active</w:t>
+          <w:t>active monitors</w:t>
         </w:r>
-        <w:proofErr w:type="spellEnd"/>
-        <w:r>
-          <w:rPr>
-            <w:rStyle w:val="a4"/>
-          </w:rPr>
-          <w:t xml:space="preserve"> </w:t>
-        </w:r>
-        <w:proofErr w:type="spellStart"/>
-        <w:r>
-          <w:rPr>
-            <w:rStyle w:val="a4"/>
-          </w:rPr>
-          <w:t>monitors</w:t>
-        </w:r>
-        <w:proofErr w:type="spellEnd"/>
       </w:hyperlink>
     </w:p>
     <w:p>
@@ -2348,7 +2248,6 @@
           <w:sz w:val="32"/>
           <w:szCs w:val="32"/>
         </w:rPr>
-        <w:lastRenderedPageBreak/>
         <w:drawing>
           <wp:inline distT="0" distB="0" distL="0" distR="0" wp14:anchorId="156D32CA" wp14:editId="5F5C46B0">
             <wp:extent cx="5702935" cy="4061460"/>
@@ -2417,7 +2316,6 @@
           <w:szCs w:val="32"/>
         </w:rPr>
       </w:pPr>
-      <w:bookmarkStart w:id="0" w:name="_GoBack"/>
       <w:r>
         <w:rPr>
           <w:sz w:val="32"/>
@@ -2497,6 +2395,7 @@
           <w:sz w:val="32"/>
           <w:szCs w:val="32"/>
         </w:rPr>
+        <w:lastRenderedPageBreak/>
         <w:t>Рис.6 Выход из программы</w:t>
       </w:r>
     </w:p>
@@ -2513,7 +2412,6 @@
           <w:sz w:val="32"/>
           <w:szCs w:val="32"/>
         </w:rPr>
-        <w:lastRenderedPageBreak/>
         <w:t>«</w:t>
       </w:r>
       <w:r>
@@ -2539,7 +2437,6 @@
         </w:rPr>
         <w:t>program</w:t>
       </w:r>
-      <w:proofErr w:type="gramStart"/>
       <w:r>
         <w:rPr>
           <w:sz w:val="32"/>
@@ -2547,7 +2444,6 @@
         </w:rPr>
         <w:t xml:space="preserve">», </w:t>
       </w:r>
-      <w:proofErr w:type="gramEnd"/>
       <w:r>
         <w:rPr>
           <w:sz w:val="32"/>
@@ -2556,7 +2452,6 @@
         <w:t>и программа завершится корректно.</w:t>
       </w:r>
     </w:p>
-    <w:bookmarkEnd w:id="0"/>
     <w:p>
       <w:pPr>
         <w:ind w:left="360"/>
@@ -3896,7 +3791,7 @@
 </file>
 
 <file path=customXml/itemProps1.xml><?xml version="1.0" encoding="utf-8"?>
-<ds:datastoreItem xmlns:ds="http://schemas.openxmlformats.org/officeDocument/2006/customXml" ds:itemID="{78533800-57CA-44A5-8D2A-C0FCE6D8B880}">
+<ds:datastoreItem xmlns:ds="http://schemas.openxmlformats.org/officeDocument/2006/customXml" ds:itemID="{45FE5C88-BDB7-482B-96FA-35062C9B4E7F}">
   <ds:schemaRefs>
     <ds:schemaRef ds:uri="http://schemas.openxmlformats.org/officeDocument/2006/bibliography"/>
   </ds:schemaRefs>

</xml_diff>